<commit_message>
Final changes for 2021 AGM
</commit_message>
<xml_diff>
--- a/ANU Brewing Society Constitution Word.docx
+++ b/ANU Brewing Society Constitution Word.docx
@@ -533,6 +533,62 @@
       <w:pPr>
         <w:pStyle w:val="Normal"/>
         <w:numPr>
+          <w:ilvl w:val="1"/>
+          <w:numId w:val="1"/>
+        </w:numPr>
+        <w:rPr/>
+      </w:pPr>
+      <w:r>
+        <w:rPr/>
+        <w:t>Failure to elect an executive:</w:t>
+      </w:r>
+    </w:p>
+    <w:p>
+      <w:pPr>
+        <w:pStyle w:val="Normal"/>
+        <w:numPr>
+          <w:ilvl w:val="2"/>
+          <w:numId w:val="11"/>
+        </w:numPr>
+        <w:rPr/>
+      </w:pPr>
+      <w:r>
+        <w:rPr/>
+        <w:t>Where all or a majority of the Executive or Trustee positions are not filled at a general meeting, the Clubs Council may appoint the remaining positions on an interim basis or dissolve the Club</w:t>
+      </w:r>
+    </w:p>
+    <w:p>
+      <w:pPr>
+        <w:pStyle w:val="Normal"/>
+        <w:numPr>
+          <w:ilvl w:val="2"/>
+          <w:numId w:val="1"/>
+        </w:numPr>
+        <w:rPr/>
+      </w:pPr>
+      <w:r>
+        <w:rPr/>
+        <w:t>The Club shall, as soon as is practicable, hold another general meeting at which the positions filled by the Clubs Council shall be filled by election or dissolve the Club.</w:t>
+      </w:r>
+    </w:p>
+    <w:p>
+      <w:pPr>
+        <w:pStyle w:val="Normal"/>
+        <w:numPr>
+          <w:ilvl w:val="2"/>
+          <w:numId w:val="1"/>
+        </w:numPr>
+        <w:rPr/>
+      </w:pPr>
+      <w:r>
+        <w:rPr/>
+        <w:t>Upon failure to elect a majority of Executive positions at the general meeting, not inclusive of those filled by Clubs Council, the Club shall be dissolved.</w:t>
+      </w:r>
+    </w:p>
+    <w:p>
+      <w:pPr>
+        <w:pStyle w:val="Normal"/>
+        <w:numPr>
           <w:ilvl w:val="0"/>
           <w:numId w:val="1"/>
         </w:numPr>
@@ -551,7 +607,7 @@
         <w:pStyle w:val="Normal"/>
         <w:numPr>
           <w:ilvl w:val="1"/>
-          <w:numId w:val="11"/>
+          <w:numId w:val="12"/>
         </w:numPr>
         <w:rPr/>
       </w:pPr>
@@ -565,7 +621,7 @@
         <w:pStyle w:val="Normal"/>
         <w:numPr>
           <w:ilvl w:val="2"/>
-          <w:numId w:val="12"/>
+          <w:numId w:val="13"/>
         </w:numPr>
         <w:rPr/>
       </w:pPr>
@@ -592,42 +648,28 @@
       <w:pPr>
         <w:pStyle w:val="Normal"/>
         <w:numPr>
-          <w:ilvl w:val="2"/>
-          <w:numId w:val="1"/>
-        </w:numPr>
-        <w:rPr/>
-      </w:pPr>
-      <w:r>
-        <w:rPr/>
-        <w:t>Membership fees will be paid per semester with the option of annual payment.</w:t>
-      </w:r>
-    </w:p>
-    <w:p>
-      <w:pPr>
-        <w:pStyle w:val="Normal"/>
-        <w:numPr>
-          <w:ilvl w:val="1"/>
-          <w:numId w:val="1"/>
-        </w:numPr>
-        <w:rPr/>
-      </w:pPr>
-      <w:r>
-        <w:rPr/>
-        <w:t>All memberships will be valid to the end of the calendar year during which the membership was paid.</w:t>
-      </w:r>
-    </w:p>
-    <w:p>
-      <w:pPr>
-        <w:pStyle w:val="Normal"/>
-        <w:numPr>
-          <w:ilvl w:val="1"/>
-          <w:numId w:val="1"/>
-        </w:numPr>
-        <w:rPr/>
-      </w:pPr>
-      <w:r>
-        <w:rPr/>
-        <w:t>Any members wishing to continue to participate in the club will need to repay a membership fee each calendar year.</w:t>
+          <w:ilvl w:val="1"/>
+          <w:numId w:val="1"/>
+        </w:numPr>
+        <w:rPr/>
+      </w:pPr>
+      <w:r>
+        <w:rPr/>
+        <w:t>Membership will be valid for two semesters including the one during which membership was paid.</w:t>
+      </w:r>
+    </w:p>
+    <w:p>
+      <w:pPr>
+        <w:pStyle w:val="Normal"/>
+        <w:numPr>
+          <w:ilvl w:val="1"/>
+          <w:numId w:val="1"/>
+        </w:numPr>
+        <w:rPr/>
+      </w:pPr>
+      <w:r>
+        <w:rPr/>
+        <w:t>Any members wishing to continue to participate in the club past the expiry of their membership will need to repay a membership fee.</w:t>
       </w:r>
     </w:p>
     <w:p>
@@ -652,7 +694,7 @@
         <w:pStyle w:val="Normal"/>
         <w:numPr>
           <w:ilvl w:val="1"/>
-          <w:numId w:val="13"/>
+          <w:numId w:val="14"/>
         </w:numPr>
         <w:rPr/>
       </w:pPr>
@@ -976,17 +1018,23 @@
   </w:num>
   <w:num w:numId="11">
     <w:abstractNumId w:val="1"/>
-    <w:lvlOverride w:ilvl="1">
+    <w:lvlOverride w:ilvl="2">
       <w:startOverride w:val="1"/>
     </w:lvlOverride>
   </w:num>
   <w:num w:numId="12">
     <w:abstractNumId w:val="1"/>
+    <w:lvlOverride w:ilvl="1">
+      <w:startOverride w:val="1"/>
+    </w:lvlOverride>
+  </w:num>
+  <w:num w:numId="13">
+    <w:abstractNumId w:val="1"/>
     <w:lvlOverride w:ilvl="2">
       <w:startOverride w:val="1"/>
     </w:lvlOverride>
   </w:num>
-  <w:num w:numId="13">
+  <w:num w:numId="14">
     <w:abstractNumId w:val="1"/>
     <w:lvlOverride w:ilvl="1">
       <w:startOverride w:val="1"/>

</xml_diff>